<commit_message>
Links for Reference Resources
</commit_message>
<xml_diff>
--- a/Important Links.docx
+++ b/Important Links.docx
@@ -19,8 +19,6 @@
         </w:rPr>
         <w:t>Important Links</w:t>
       </w:r>
-      <w:bookmarkStart w:id="0" w:name="_GoBack"/>
-      <w:bookmarkEnd w:id="0"/>
     </w:p>
     <w:p>
       <w:pPr>
@@ -107,8 +105,37 @@
         </w:r>
       </w:hyperlink>
     </w:p>
-    <w:p/>
-    <w:p/>
+    <w:p>
+      <w:pPr>
+        <w:tabs>
+          <w:tab w:val="left" w:pos="2492"/>
+        </w:tabs>
+        <w:rPr>
+          <w:b/>
+        </w:rPr>
+      </w:pPr>
+      <w:r>
+        <w:rPr>
+          <w:b/>
+        </w:rPr>
+        <w:t>Excel</w:t>
+      </w:r>
+      <w:r>
+        <w:rPr>
+          <w:b/>
+        </w:rPr>
+        <w:tab/>
+      </w:r>
+    </w:p>
+    <w:p>
+      <w:r>
+        <w:t>http://www.excelfunctions.net/Excel-Text-Functions.html</w:t>
+      </w:r>
+    </w:p>
+    <w:p>
+      <w:bookmarkStart w:id="0" w:name="_GoBack"/>
+      <w:bookmarkEnd w:id="0"/>
+    </w:p>
     <w:p/>
     <w:sectPr>
       <w:pgSz w:w="12240" w:h="15840"/>

</xml_diff>